<commit_message>
Finished ExactMatch for ChatGPT Prompt2 Halstead
</commit_message>
<xml_diff>
--- a/Version1PromptReadability.docx
+++ b/Version1PromptReadability.docx
@@ -5,6 +5,7 @@
     <w:tbl>
       <w:tblPr>
         <w:tblStyle w:val="TableGrid"/>
+        <w:tblpPr w:leftFromText="180" w:rightFromText="180" w:horzAnchor="margin" w:tblpY="630"/>
         <w:tblW w:w="10168" w:type="dxa"/>
         <w:tblLook w:val="04A0" w:firstRow="1" w:lastRow="0" w:firstColumn="1" w:lastColumn="0" w:noHBand="0" w:noVBand="1"/>
       </w:tblPr>
@@ -55,7 +56,7 @@
                 <w:b/>
                 <w:bCs/>
               </w:rPr>
-              <w:t xml:space="preserve"> Green Test Suites</w:t>
+              <w:t xml:space="preserve"> </w:t>
             </w:r>
           </w:p>
         </w:tc>
@@ -76,7 +77,7 @@
                 <w:b/>
                 <w:bCs/>
               </w:rPr>
-              <w:t>Llama3</w:t>
+              <w:t>Llama</w:t>
             </w:r>
             <w:r>
               <w:rPr>
@@ -90,7 +91,14 @@
                 <w:b/>
                 <w:bCs/>
               </w:rPr>
-              <w:t>Green Test Suites</w:t>
+              <w:t>3</w:t>
+            </w:r>
+            <w:r>
+              <w:rPr>
+                <w:b/>
+                <w:bCs/>
+              </w:rPr>
+              <w:t xml:space="preserve"> </w:t>
             </w:r>
           </w:p>
         </w:tc>
@@ -162,7 +170,15 @@
               <w:jc w:val="center"/>
             </w:pPr>
             <w:r>
-              <w:t>-1.0 (NaN)</w:t>
+              <w:t>-1.0 (</w:t>
+            </w:r>
+            <w:proofErr w:type="spellStart"/>
+            <w:r>
+              <w:t>NaN</w:t>
+            </w:r>
+            <w:proofErr w:type="spellEnd"/>
+            <w:r>
+              <w:t>)</w:t>
             </w:r>
           </w:p>
         </w:tc>
@@ -177,6 +193,9 @@
             <w:r>
               <w:t>60</w:t>
             </w:r>
+            <w:r>
+              <w:t xml:space="preserve"> / 77</w:t>
+            </w:r>
           </w:p>
         </w:tc>
         <w:tc>
@@ -189,6 +208,9 @@
             </w:pPr>
             <w:r>
               <w:t>37</w:t>
+            </w:r>
+            <w:r>
+              <w:t xml:space="preserve"> / 41</w:t>
             </w:r>
           </w:p>
         </w:tc>
@@ -221,6 +243,9 @@
             <w:r>
               <w:t>6</w:t>
             </w:r>
+            <w:r>
+              <w:t xml:space="preserve"> / 77</w:t>
+            </w:r>
           </w:p>
         </w:tc>
         <w:tc>
@@ -233,6 +258,9 @@
             </w:pPr>
             <w:r>
               <w:t>1</w:t>
+            </w:r>
+            <w:r>
+              <w:t xml:space="preserve"> / 41</w:t>
             </w:r>
           </w:p>
         </w:tc>
@@ -265,6 +293,9 @@
             <w:r>
               <w:t>8</w:t>
             </w:r>
+            <w:r>
+              <w:t xml:space="preserve"> / 77</w:t>
+            </w:r>
           </w:p>
         </w:tc>
         <w:tc>
@@ -277,6 +308,9 @@
             </w:pPr>
             <w:r>
               <w:t>2</w:t>
+            </w:r>
+            <w:r>
+              <w:t xml:space="preserve"> / 41</w:t>
             </w:r>
           </w:p>
         </w:tc>
@@ -318,6 +352,9 @@
             <w:r>
               <w:t>0</w:t>
             </w:r>
+            <w:r>
+              <w:t xml:space="preserve"> / 77</w:t>
+            </w:r>
           </w:p>
         </w:tc>
         <w:tc>
@@ -330,6 +367,9 @@
             </w:pPr>
             <w:r>
               <w:t>0</w:t>
+            </w:r>
+            <w:r>
+              <w:t xml:space="preserve"> / 41</w:t>
             </w:r>
           </w:p>
         </w:tc>
@@ -371,6 +411,9 @@
             <w:r>
               <w:t>0</w:t>
             </w:r>
+            <w:r>
+              <w:t xml:space="preserve"> / 77</w:t>
+            </w:r>
           </w:p>
         </w:tc>
         <w:tc>
@@ -383,6 +426,9 @@
             </w:pPr>
             <w:r>
               <w:t>0</w:t>
+            </w:r>
+            <w:r>
+              <w:t xml:space="preserve"> / 41</w:t>
             </w:r>
           </w:p>
         </w:tc>
@@ -424,6 +470,9 @@
             <w:r>
               <w:t>2</w:t>
             </w:r>
+            <w:r>
+              <w:t xml:space="preserve"> / 77</w:t>
+            </w:r>
           </w:p>
         </w:tc>
         <w:tc>
@@ -436,6 +485,9 @@
             </w:pPr>
             <w:r>
               <w:t>1</w:t>
+            </w:r>
+            <w:r>
+              <w:t xml:space="preserve"> / 41</w:t>
             </w:r>
           </w:p>
         </w:tc>
@@ -477,6 +529,9 @@
             <w:r>
               <w:t>0</w:t>
             </w:r>
+            <w:r>
+              <w:t xml:space="preserve"> / 77</w:t>
+            </w:r>
           </w:p>
         </w:tc>
         <w:tc>
@@ -489,6 +544,9 @@
             </w:pPr>
             <w:r>
               <w:t>0</w:t>
+            </w:r>
+            <w:r>
+              <w:t xml:space="preserve"> / 41</w:t>
             </w:r>
           </w:p>
         </w:tc>
@@ -530,6 +588,9 @@
             <w:r>
               <w:t>1</w:t>
             </w:r>
+            <w:r>
+              <w:t xml:space="preserve"> / 77</w:t>
+            </w:r>
           </w:p>
         </w:tc>
         <w:tc>
@@ -542,6 +603,9 @@
             </w:pPr>
             <w:r>
               <w:t>0</w:t>
+            </w:r>
+            <w:r>
+              <w:t xml:space="preserve"> / 41</w:t>
             </w:r>
           </w:p>
         </w:tc>
@@ -583,6 +647,9 @@
             <w:r>
               <w:t>0</w:t>
             </w:r>
+            <w:r>
+              <w:t xml:space="preserve"> / 77</w:t>
+            </w:r>
           </w:p>
         </w:tc>
         <w:tc>
@@ -595,6 +662,9 @@
             </w:pPr>
             <w:r>
               <w:t>0</w:t>
+            </w:r>
+            <w:r>
+              <w:t xml:space="preserve"> / 41</w:t>
             </w:r>
           </w:p>
         </w:tc>
@@ -636,6 +706,9 @@
             <w:r>
               <w:t>0</w:t>
             </w:r>
+            <w:r>
+              <w:t xml:space="preserve"> / 77</w:t>
+            </w:r>
           </w:p>
         </w:tc>
         <w:tc>
@@ -648,6 +721,9 @@
             </w:pPr>
             <w:r>
               <w:t>0</w:t>
+            </w:r>
+            <w:r>
+              <w:t xml:space="preserve"> / 41</w:t>
             </w:r>
           </w:p>
         </w:tc>
@@ -689,6 +765,9 @@
             <w:r>
               <w:t>0</w:t>
             </w:r>
+            <w:r>
+              <w:t xml:space="preserve"> / 77</w:t>
+            </w:r>
           </w:p>
         </w:tc>
         <w:tc>
@@ -701,6 +780,9 @@
             </w:pPr>
             <w:r>
               <w:t>0</w:t>
+            </w:r>
+            <w:r>
+              <w:t xml:space="preserve"> / 41</w:t>
             </w:r>
           </w:p>
         </w:tc>
@@ -745,6 +827,9 @@
             <w:r>
               <w:t>0</w:t>
             </w:r>
+            <w:r>
+              <w:t xml:space="preserve"> / 77</w:t>
+            </w:r>
           </w:p>
         </w:tc>
         <w:tc>
@@ -757,6 +842,9 @@
             </w:pPr>
             <w:r>
               <w:t>0</w:t>
+            </w:r>
+            <w:r>
+              <w:t xml:space="preserve"> / 41</w:t>
             </w:r>
           </w:p>
         </w:tc>
@@ -805,6 +893,13 @@
               </w:rPr>
               <w:t>77</w:t>
             </w:r>
+            <w:r>
+              <w:rPr>
+                <w:b/>
+                <w:bCs/>
+              </w:rPr>
+              <w:t xml:space="preserve"> / 77</w:t>
+            </w:r>
           </w:p>
         </w:tc>
         <w:tc>
@@ -825,15 +920,90 @@
                 <w:bCs/>
               </w:rPr>
               <w:t>41</w:t>
+            </w:r>
+            <w:r>
+              <w:rPr>
+                <w:b/>
+                <w:bCs/>
+              </w:rPr>
+              <w:t xml:space="preserve"> / 41</w:t>
             </w:r>
           </w:p>
         </w:tc>
       </w:tr>
     </w:tbl>
+    <w:p>
+      <w:pPr>
+        <w:jc w:val="center"/>
+        <w:rPr>
+          <w:b/>
+          <w:bCs/>
+        </w:rPr>
+      </w:pPr>
+      <w:r>
+        <w:rPr>
+          <w:b/>
+          <w:bCs/>
+        </w:rPr>
+        <w:t>Flesch-Kincaid Grade Level</w:t>
+      </w:r>
+      <w:r>
+        <w:rPr>
+          <w:b/>
+          <w:bCs/>
+        </w:rPr>
+        <w:t xml:space="preserve"> Readability Values</w:t>
+      </w:r>
+      <w:r>
+        <w:rPr>
+          <w:b/>
+          <w:bCs/>
+        </w:rPr>
+        <w:t xml:space="preserve"> for </w:t>
+      </w:r>
+      <w:r>
+        <w:rPr>
+          <w:b/>
+          <w:bCs/>
+        </w:rPr>
+        <w:t xml:space="preserve">all 10 Java Program’s </w:t>
+      </w:r>
+      <w:r>
+        <w:rPr>
+          <w:b/>
+          <w:bCs/>
+        </w:rPr>
+        <w:t xml:space="preserve">Green Test Suites of ChatGPT &amp; Llama 3 with Prompt </w:t>
+      </w:r>
+      <w:r>
+        <w:rPr>
+          <w:b/>
+          <w:bCs/>
+        </w:rPr>
+        <w:t>1</w:t>
+      </w:r>
+    </w:p>
+    <w:p/>
+    <w:p/>
+    <w:p/>
+    <w:p/>
+    <w:p/>
+    <w:p/>
+    <w:p/>
+    <w:p/>
+    <w:p/>
+    <w:p/>
+    <w:p/>
+    <w:p/>
+    <w:p/>
+    <w:p/>
+    <w:p/>
+    <w:p/>
     <w:p/>
     <w:tbl>
       <w:tblPr>
         <w:tblStyle w:val="TableGrid"/>
+        <w:tblpPr w:leftFromText="180" w:rightFromText="180" w:vertAnchor="text" w:horzAnchor="margin" w:tblpY="602"/>
         <w:tblW w:w="10168" w:type="dxa"/>
         <w:tblLook w:val="04A0" w:firstRow="1" w:lastRow="0" w:firstColumn="1" w:lastColumn="0" w:noHBand="0" w:noVBand="1"/>
       </w:tblPr>
@@ -886,13 +1056,6 @@
               </w:rPr>
               <w:t xml:space="preserve"> </w:t>
             </w:r>
-            <w:r>
-              <w:rPr>
-                <w:b/>
-                <w:bCs/>
-              </w:rPr>
-              <w:t>Green Test Suites</w:t>
-            </w:r>
           </w:p>
         </w:tc>
         <w:tc>
@@ -912,7 +1075,7 @@
                 <w:b/>
                 <w:bCs/>
               </w:rPr>
-              <w:t>Llama3</w:t>
+              <w:t>Llama</w:t>
             </w:r>
             <w:r>
               <w:rPr>
@@ -926,7 +1089,7 @@
                 <w:b/>
                 <w:bCs/>
               </w:rPr>
-              <w:t>Green Test Suites</w:t>
+              <w:t xml:space="preserve">3 </w:t>
             </w:r>
           </w:p>
         </w:tc>
@@ -998,7 +1161,15 @@
               <w:jc w:val="center"/>
             </w:pPr>
             <w:r>
-              <w:t>-1.0 (NaN)</w:t>
+              <w:t>-1.0 (</w:t>
+            </w:r>
+            <w:proofErr w:type="spellStart"/>
+            <w:r>
+              <w:t>NaN</w:t>
+            </w:r>
+            <w:proofErr w:type="spellEnd"/>
+            <w:r>
+              <w:t>)</w:t>
             </w:r>
           </w:p>
         </w:tc>
@@ -1013,6 +1184,9 @@
             <w:r>
               <w:t>3</w:t>
             </w:r>
+            <w:r>
+              <w:t xml:space="preserve"> / 77</w:t>
+            </w:r>
           </w:p>
         </w:tc>
         <w:tc>
@@ -1025,6 +1199,9 @@
             </w:pPr>
             <w:r>
               <w:t>0</w:t>
+            </w:r>
+            <w:r>
+              <w:t xml:space="preserve"> / 41</w:t>
             </w:r>
           </w:p>
         </w:tc>
@@ -1057,6 +1234,9 @@
             <w:r>
               <w:t>6</w:t>
             </w:r>
+            <w:r>
+              <w:t xml:space="preserve"> / 77</w:t>
+            </w:r>
           </w:p>
         </w:tc>
         <w:tc>
@@ -1069,6 +1249,9 @@
             </w:pPr>
             <w:r>
               <w:t>31</w:t>
+            </w:r>
+            <w:r>
+              <w:t xml:space="preserve"> / 41</w:t>
             </w:r>
           </w:p>
         </w:tc>
@@ -1101,6 +1284,9 @@
             <w:r>
               <w:t>36</w:t>
             </w:r>
+            <w:r>
+              <w:t xml:space="preserve"> / 77</w:t>
+            </w:r>
           </w:p>
         </w:tc>
         <w:tc>
@@ -1113,6 +1299,9 @@
             </w:pPr>
             <w:r>
               <w:t>8</w:t>
+            </w:r>
+            <w:r>
+              <w:t xml:space="preserve"> / 41</w:t>
             </w:r>
           </w:p>
         </w:tc>
@@ -1154,6 +1343,9 @@
             <w:r>
               <w:t>22</w:t>
             </w:r>
+            <w:r>
+              <w:t xml:space="preserve"> / 77</w:t>
+            </w:r>
           </w:p>
         </w:tc>
         <w:tc>
@@ -1166,6 +1358,9 @@
             </w:pPr>
             <w:r>
               <w:t>2</w:t>
+            </w:r>
+            <w:r>
+              <w:t xml:space="preserve"> / 41</w:t>
             </w:r>
           </w:p>
         </w:tc>
@@ -1207,6 +1402,9 @@
             <w:r>
               <w:t>7</w:t>
             </w:r>
+            <w:r>
+              <w:t xml:space="preserve"> / 77</w:t>
+            </w:r>
           </w:p>
         </w:tc>
         <w:tc>
@@ -1219,6 +1417,9 @@
             </w:pPr>
             <w:r>
               <w:t>0</w:t>
+            </w:r>
+            <w:r>
+              <w:t xml:space="preserve"> / 41</w:t>
             </w:r>
           </w:p>
         </w:tc>
@@ -1260,6 +1461,9 @@
             <w:r>
               <w:t>2</w:t>
             </w:r>
+            <w:r>
+              <w:t xml:space="preserve"> / 77</w:t>
+            </w:r>
           </w:p>
         </w:tc>
         <w:tc>
@@ -1272,6 +1476,9 @@
             </w:pPr>
             <w:r>
               <w:t>0</w:t>
+            </w:r>
+            <w:r>
+              <w:t xml:space="preserve"> / 41</w:t>
             </w:r>
           </w:p>
         </w:tc>
@@ -1313,6 +1520,9 @@
             <w:r>
               <w:t>1</w:t>
             </w:r>
+            <w:r>
+              <w:t xml:space="preserve"> / 77</w:t>
+            </w:r>
           </w:p>
         </w:tc>
         <w:tc>
@@ -1325,6 +1535,9 @@
             </w:pPr>
             <w:r>
               <w:t>0</w:t>
+            </w:r>
+            <w:r>
+              <w:t xml:space="preserve"> / 41</w:t>
             </w:r>
           </w:p>
         </w:tc>
@@ -1366,6 +1579,9 @@
             <w:r>
               <w:t>0</w:t>
             </w:r>
+            <w:r>
+              <w:t xml:space="preserve"> / 77</w:t>
+            </w:r>
           </w:p>
         </w:tc>
         <w:tc>
@@ -1378,6 +1594,9 @@
             </w:pPr>
             <w:r>
               <w:t>0</w:t>
+            </w:r>
+            <w:r>
+              <w:t xml:space="preserve"> / 41</w:t>
             </w:r>
           </w:p>
         </w:tc>
@@ -1419,6 +1638,9 @@
             <w:r>
               <w:t>0</w:t>
             </w:r>
+            <w:r>
+              <w:t xml:space="preserve"> / 77</w:t>
+            </w:r>
           </w:p>
         </w:tc>
         <w:tc>
@@ -1431,6 +1653,9 @@
             </w:pPr>
             <w:r>
               <w:t>0</w:t>
+            </w:r>
+            <w:r>
+              <w:t xml:space="preserve"> / 41</w:t>
             </w:r>
           </w:p>
         </w:tc>
@@ -1472,6 +1697,9 @@
             <w:r>
               <w:t>0</w:t>
             </w:r>
+            <w:r>
+              <w:t xml:space="preserve"> / 77</w:t>
+            </w:r>
           </w:p>
         </w:tc>
         <w:tc>
@@ -1484,6 +1712,9 @@
             </w:pPr>
             <w:r>
               <w:t>0</w:t>
+            </w:r>
+            <w:r>
+              <w:t xml:space="preserve"> / 41</w:t>
             </w:r>
           </w:p>
         </w:tc>
@@ -1525,6 +1756,9 @@
             <w:r>
               <w:t>0</w:t>
             </w:r>
+            <w:r>
+              <w:t xml:space="preserve"> / 77</w:t>
+            </w:r>
           </w:p>
         </w:tc>
         <w:tc>
@@ -1537,6 +1771,9 @@
             </w:pPr>
             <w:r>
               <w:t>0</w:t>
+            </w:r>
+            <w:r>
+              <w:t xml:space="preserve"> / 41</w:t>
             </w:r>
           </w:p>
         </w:tc>
@@ -1578,6 +1815,9 @@
             <w:r>
               <w:t>0</w:t>
             </w:r>
+            <w:r>
+              <w:t xml:space="preserve"> / 77</w:t>
+            </w:r>
           </w:p>
         </w:tc>
         <w:tc>
@@ -1590,6 +1830,9 @@
             </w:pPr>
             <w:r>
               <w:t>0</w:t>
+            </w:r>
+            <w:r>
+              <w:t xml:space="preserve"> / 41</w:t>
             </w:r>
           </w:p>
         </w:tc>
@@ -1638,6 +1881,13 @@
               </w:rPr>
               <w:t>77</w:t>
             </w:r>
+            <w:r>
+              <w:rPr>
+                <w:b/>
+                <w:bCs/>
+              </w:rPr>
+              <w:t xml:space="preserve"> / 77</w:t>
+            </w:r>
           </w:p>
         </w:tc>
         <w:tc>
@@ -1658,11 +1908,69 @@
                 <w:bCs/>
               </w:rPr>
               <w:t>41</w:t>
+            </w:r>
+            <w:r>
+              <w:rPr>
+                <w:b/>
+                <w:bCs/>
+              </w:rPr>
+              <w:t xml:space="preserve"> / 41</w:t>
             </w:r>
           </w:p>
         </w:tc>
       </w:tr>
     </w:tbl>
+    <w:p>
+      <w:pPr>
+        <w:jc w:val="center"/>
+        <w:rPr>
+          <w:b/>
+          <w:bCs/>
+        </w:rPr>
+      </w:pPr>
+      <w:r>
+        <w:rPr>
+          <w:b/>
+          <w:bCs/>
+        </w:rPr>
+        <w:t xml:space="preserve"> </w:t>
+      </w:r>
+      <w:r>
+        <w:rPr>
+          <w:b/>
+          <w:bCs/>
+        </w:rPr>
+        <w:t>Gunning Fog Index Readability Values</w:t>
+      </w:r>
+      <w:r>
+        <w:rPr>
+          <w:b/>
+          <w:bCs/>
+        </w:rPr>
+        <w:t xml:space="preserve"> for </w:t>
+      </w:r>
+      <w:r>
+        <w:rPr>
+          <w:b/>
+          <w:bCs/>
+        </w:rPr>
+        <w:t xml:space="preserve">all 10 Java Program’s </w:t>
+      </w:r>
+      <w:r>
+        <w:rPr>
+          <w:b/>
+          <w:bCs/>
+        </w:rPr>
+        <w:t xml:space="preserve">Green Test Suites of ChatGPT &amp; Llama 3 with Prompt </w:t>
+      </w:r>
+      <w:r>
+        <w:rPr>
+          <w:b/>
+          <w:bCs/>
+        </w:rPr>
+        <w:t>1</w:t>
+      </w:r>
+    </w:p>
     <w:p/>
     <w:sectPr>
       <w:pgSz w:w="12240" w:h="15840"/>

</xml_diff>

<commit_message>
Some Halstead for ChatGPT Prompt 2 StackArray
</commit_message>
<xml_diff>
--- a/Version1PromptReadability.docx
+++ b/Version1PromptReadability.docx
@@ -170,15 +170,7 @@
               <w:jc w:val="center"/>
             </w:pPr>
             <w:r>
-              <w:t>-1.0 (</w:t>
-            </w:r>
-            <w:proofErr w:type="spellStart"/>
-            <w:r>
-              <w:t>NaN</w:t>
-            </w:r>
-            <w:proofErr w:type="spellEnd"/>
-            <w:r>
-              <w:t>)</w:t>
+              <w:t>-1.0 (NaN)</w:t>
             </w:r>
           </w:p>
         </w:tc>
@@ -1161,15 +1153,7 @@
               <w:jc w:val="center"/>
             </w:pPr>
             <w:r>
-              <w:t>-1.0 (</w:t>
-            </w:r>
-            <w:proofErr w:type="spellStart"/>
-            <w:r>
-              <w:t>NaN</w:t>
-            </w:r>
-            <w:proofErr w:type="spellEnd"/>
-            <w:r>
-              <w:t>)</w:t>
+              <w:t>-1.0 (NaN)</w:t>
             </w:r>
           </w:p>
         </w:tc>
@@ -1971,7 +1955,14 @@
         <w:t>1</w:t>
       </w:r>
     </w:p>
-    <w:p/>
+    <w:p>
+      <w:pPr>
+        <w:jc w:val="center"/>
+      </w:pPr>
+      <w:r>
+        <w:t>Green Test Suites refer to Test Suites where all unit test pass.</w:t>
+      </w:r>
+    </w:p>
     <w:sectPr>
       <w:pgSz w:w="12240" w:h="15840"/>
       <w:pgMar w:top="1440" w:right="1440" w:bottom="1440" w:left="1440" w:header="720" w:footer="720" w:gutter="0"/>

</xml_diff>